<commit_message>
GOFAI predictions now being displayed on GUI. Added text to indicate to user where missing functionality is missing by intention, not error.
</commit_message>
<xml_diff>
--- a/02. MoSCoW.docx
+++ b/02. MoSCoW.docx
@@ -6,13 +6,8 @@
       <w:pPr>
         <w:pStyle w:val="Title"/>
       </w:pPr>
-      <w:proofErr w:type="spellStart"/>
-      <w:r>
-        <w:t>MoSCoW</w:t>
-      </w:r>
-      <w:proofErr w:type="spellEnd"/>
-      <w:r>
-        <w:t xml:space="preserve"> </w:t>
+      <w:r>
+        <w:t xml:space="preserve">MoSCoW </w:t>
       </w:r>
     </w:p>
     <w:p>
@@ -30,11 +25,20 @@
           <w:ilvl w:val="0"/>
           <w:numId w:val="4"/>
         </w:numPr>
-      </w:pPr>
-      <w:r>
+        <w:rPr>
+          <w:highlight w:val="yellow"/>
+        </w:rPr>
+      </w:pPr>
+      <w:r>
+        <w:rPr>
+          <w:highlight w:val="yellow"/>
+        </w:rPr>
         <w:t>Ability to collect live data from GDAX API endpoint</w:t>
       </w:r>
       <w:r>
+        <w:rPr>
+          <w:highlight w:val="yellow"/>
+        </w:rPr>
         <w:t>.</w:t>
       </w:r>
     </w:p>
@@ -45,17 +49,32 @@
           <w:ilvl w:val="0"/>
           <w:numId w:val="4"/>
         </w:numPr>
-      </w:pPr>
-      <w:r>
+        <w:rPr>
+          <w:highlight w:val="yellow"/>
+        </w:rPr>
+      </w:pPr>
+      <w:r>
+        <w:rPr>
+          <w:highlight w:val="yellow"/>
+        </w:rPr>
         <w:t>Ability to make prediction</w:t>
       </w:r>
       <w:r>
+        <w:rPr>
+          <w:highlight w:val="yellow"/>
+        </w:rPr>
         <w:t>s</w:t>
       </w:r>
       <w:r>
+        <w:rPr>
+          <w:highlight w:val="yellow"/>
+        </w:rPr>
         <w:t xml:space="preserve"> of next value based on the data collected</w:t>
       </w:r>
       <w:r>
+        <w:rPr>
+          <w:highlight w:val="yellow"/>
+        </w:rPr>
         <w:t>;</w:t>
       </w:r>
     </w:p>
@@ -66,48 +85,67 @@
           <w:ilvl w:val="1"/>
           <w:numId w:val="4"/>
         </w:numPr>
-      </w:pPr>
-      <w:r>
+        <w:rPr>
+          <w:highlight w:val="yellow"/>
+        </w:rPr>
+      </w:pPr>
+      <w:r>
+        <w:rPr>
+          <w:highlight w:val="yellow"/>
+        </w:rPr>
         <w:t>“</w:t>
       </w:r>
       <w:r>
         <w:rPr>
           <w:b/>
+          <w:highlight w:val="yellow"/>
         </w:rPr>
         <w:t>G</w:t>
       </w:r>
       <w:r>
+        <w:rPr>
+          <w:highlight w:val="yellow"/>
+        </w:rPr>
         <w:t xml:space="preserve">ood </w:t>
       </w:r>
       <w:r>
         <w:rPr>
           <w:b/>
+          <w:highlight w:val="yellow"/>
         </w:rPr>
         <w:t>O</w:t>
       </w:r>
       <w:r>
+        <w:rPr>
+          <w:highlight w:val="yellow"/>
+        </w:rPr>
         <w:t>ld-</w:t>
       </w:r>
       <w:r>
         <w:rPr>
           <w:b/>
+          <w:highlight w:val="yellow"/>
         </w:rPr>
         <w:t>F</w:t>
       </w:r>
       <w:r>
+        <w:rPr>
+          <w:highlight w:val="yellow"/>
+        </w:rPr>
         <w:t xml:space="preserve">ashioned </w:t>
       </w:r>
       <w:r>
         <w:rPr>
           <w:b/>
+          <w:highlight w:val="yellow"/>
         </w:rPr>
         <w:t>AI</w:t>
       </w:r>
       <w:r>
-        <w:t>”</w:t>
-      </w:r>
-      <w:r>
-        <w:t xml:space="preserve"> predictions.</w:t>
+        <w:rPr>
+          <w:highlight w:val="yellow"/>
+        </w:rPr>
+        <w:t>” predictions.</w:t>
       </w:r>
     </w:p>
     <w:p>
@@ -134,7 +172,12 @@
         </w:numPr>
       </w:pPr>
       <w:r>
-        <w:t>Ability to automatically trade based on above predictions.</w:t>
+        <w:t>Ability to automatically t</w:t>
+      </w:r>
+      <w:bookmarkStart w:id="0" w:name="_GoBack"/>
+      <w:bookmarkEnd w:id="0"/>
+      <w:r>
+        <w:t>rade based on above predictions.</w:t>
       </w:r>
     </w:p>
     <w:p>
@@ -152,8 +195,14 @@
           <w:ilvl w:val="0"/>
           <w:numId w:val="3"/>
         </w:numPr>
-      </w:pPr>
-      <w:r>
+        <w:rPr>
+          <w:highlight w:val="yellow"/>
+        </w:rPr>
+      </w:pPr>
+      <w:r>
+        <w:rPr>
+          <w:highlight w:val="yellow"/>
+        </w:rPr>
         <w:t>Ability to collect historic data from GDAX API to decrease time required to collect enough data to make above predictions.</w:t>
       </w:r>
     </w:p>
@@ -164,8 +213,14 @@
           <w:ilvl w:val="0"/>
           <w:numId w:val="3"/>
         </w:numPr>
-      </w:pPr>
-      <w:r>
+        <w:rPr>
+          <w:highlight w:val="yellow"/>
+        </w:rPr>
+      </w:pPr>
+      <w:r>
+        <w:rPr>
+          <w:highlight w:val="yellow"/>
+        </w:rPr>
         <w:t>Ability to store historic data so that minimal data collection is required on each runtime.</w:t>
       </w:r>
     </w:p>
@@ -176,8 +231,14 @@
           <w:ilvl w:val="0"/>
           <w:numId w:val="3"/>
         </w:numPr>
-      </w:pPr>
-      <w:r>
+        <w:rPr>
+          <w:highlight w:val="yellow"/>
+        </w:rPr>
+      </w:pPr>
+      <w:r>
+        <w:rPr>
+          <w:highlight w:val="yellow"/>
+        </w:rPr>
         <w:t>Ability to see gaps in held data and fill as follows;</w:t>
       </w:r>
     </w:p>
@@ -188,8 +249,14 @@
           <w:ilvl w:val="1"/>
           <w:numId w:val="3"/>
         </w:numPr>
-      </w:pPr>
-      <w:r>
+        <w:rPr>
+          <w:highlight w:val="yellow"/>
+        </w:rPr>
+      </w:pPr>
+      <w:r>
+        <w:rPr>
+          <w:highlight w:val="yellow"/>
+        </w:rPr>
         <w:t>Re-attempt to collect prices (in the event of a failed API call when storing data).</w:t>
       </w:r>
     </w:p>
@@ -200,8 +267,14 @@
           <w:ilvl w:val="1"/>
           <w:numId w:val="3"/>
         </w:numPr>
-      </w:pPr>
-      <w:r>
+        <w:rPr>
+          <w:highlight w:val="yellow"/>
+        </w:rPr>
+      </w:pPr>
+      <w:r>
+        <w:rPr>
+          <w:highlight w:val="yellow"/>
+        </w:rPr>
         <w:t>Fill with the average price of data either side of the gap.</w:t>
       </w:r>
     </w:p>
@@ -324,15 +397,7 @@
         </w:numPr>
       </w:pPr>
       <w:r>
-        <w:t xml:space="preserve">Ability to halt trading if certain conditions are met (i.e. a loss threshold is reached within a certain </w:t>
-      </w:r>
-      <w:proofErr w:type="gramStart"/>
-      <w:r>
-        <w:t>time period</w:t>
-      </w:r>
-      <w:proofErr w:type="gramEnd"/>
-      <w:r>
-        <w:t>);</w:t>
+        <w:t>Ability to halt trading if certain conditions are met (i.e. a loss threshold is reached within a certain time period);</w:t>
       </w:r>
     </w:p>
     <w:p>
@@ -358,8 +423,6 @@
       <w:r>
         <w:t>Ability to set base currency to another traded currency (i.e. the user’s “most trusted” cryptocurrency).</w:t>
       </w:r>
-      <w:bookmarkStart w:id="0" w:name="_GoBack"/>
-      <w:bookmarkEnd w:id="0"/>
     </w:p>
     <w:p>
       <w:pPr>

</xml_diff>